<commit_message>
Update Term Project Proposal.docx
- Provided more information about the initial project proposal.
</commit_message>
<xml_diff>
--- a/01_Documentation/Term Project Proposal.docx
+++ b/01_Documentation/Term Project Proposal.docx
@@ -7,10 +7,7 @@
         <w:jc w:val="center"/>
       </w:pPr>
       <w:r>
-        <w:t>ECE 579 Intelligent Systems, Winter 202</w:t>
-      </w:r>
-      <w:r>
-        <w:t>4</w:t>
+        <w:t>ECE 579 Intelligent Systems, Winter 2024</w:t>
       </w:r>
     </w:p>
     <w:p>
@@ -28,13 +25,6 @@
           <w:color w:val="FF0000"/>
         </w:rPr>
       </w:pPr>
-      <w:r>
-        <w:rPr>
-          <w:b/>
-          <w:color w:val="FF0000"/>
-        </w:rPr>
-        <w:t xml:space="preserve">Page limit 1: </w:t>
-      </w:r>
     </w:p>
     <w:p>
       <w:pPr>
@@ -45,8 +35,15 @@
       <w:r>
         <w:rPr>
           <w:b/>
+          <w:u w:val="single"/>
         </w:rPr>
-        <w:t xml:space="preserve">Project title: </w:t>
+        <w:t>Project title</w:t>
+      </w:r>
+      <w:r>
+        <w:rPr>
+          <w:b/>
+        </w:rPr>
+        <w:t xml:space="preserve">: </w:t>
       </w:r>
       <w:r>
         <w:rPr>
@@ -70,6 +67,7 @@
       <w:r>
         <w:rPr>
           <w:b/>
+          <w:u w:val="single"/>
         </w:rPr>
         <w:t>Students in the project group</w:t>
       </w:r>
@@ -99,6 +97,7 @@
       <w:r>
         <w:rPr>
           <w:b/>
+          <w:u w:val="single"/>
         </w:rPr>
         <w:t>Project Description</w:t>
       </w:r>
@@ -213,15 +212,7 @@
         <w:t xml:space="preserve">synthesize it using STM32Cube’s AI tool </w:t>
       </w:r>
       <w:r>
-        <w:t xml:space="preserve">and run </w:t>
-      </w:r>
-      <w:proofErr w:type="gramStart"/>
-      <w:r>
-        <w:t>it</w:t>
-      </w:r>
-      <w:proofErr w:type="gramEnd"/>
-      <w:r>
-        <w:t xml:space="preserve"> the embedded target </w:t>
+        <w:t xml:space="preserve">and run it the embedded target </w:t>
       </w:r>
       <w:r>
         <w:t>for</w:t>
@@ -262,6 +253,7 @@
           <w:ilvl w:val="0"/>
           <w:numId w:val="3"/>
         </w:numPr>
+        <w:ind w:left="720"/>
       </w:pPr>
       <w:r>
         <w:t>Describe the type of data being used in your project.</w:t>
@@ -278,9 +270,29 @@
         <w:t xml:space="preserve"> recognition.</w:t>
       </w:r>
       <w:r>
-        <w:br/>
-        <w:t xml:space="preserve">2. </w:t>
-      </w:r>
+        <w:t xml:space="preserve"> The file format can be jpg</w:t>
+      </w:r>
+      <w:r>
+        <w:t xml:space="preserve"> or </w:t>
+      </w:r>
+      <w:proofErr w:type="spellStart"/>
+      <w:r>
+        <w:t>png</w:t>
+      </w:r>
+      <w:proofErr w:type="spellEnd"/>
+      <w:r>
+        <w:t>.</w:t>
+      </w:r>
+    </w:p>
+    <w:p>
+      <w:pPr>
+        <w:pStyle w:val="ListParagraph"/>
+        <w:numPr>
+          <w:ilvl w:val="0"/>
+          <w:numId w:val="3"/>
+        </w:numPr>
+        <w:ind w:left="720"/>
+      </w:pPr>
       <w:r>
         <w:t>W</w:t>
       </w:r>
@@ -290,42 +302,103 @@
     </w:p>
     <w:p>
       <w:r>
+        <w:t>We plan on</w:t>
+      </w:r>
+      <w:r>
+        <w:t xml:space="preserve"> taking several picture</w:t>
+      </w:r>
+      <w:r>
+        <w:t>s of a person and</w:t>
+      </w:r>
+      <w:r>
+        <w:t xml:space="preserve"> </w:t>
+      </w:r>
+      <w:r>
+        <w:t>using</w:t>
+      </w:r>
+      <w:r>
+        <w:t xml:space="preserve"> </w:t>
+      </w:r>
+      <w:proofErr w:type="spellStart"/>
+      <w:r>
+        <w:t>Keras’s</w:t>
+      </w:r>
+      <w:proofErr w:type="spellEnd"/>
+      <w:r>
+        <w:t xml:space="preserve"> </w:t>
+      </w:r>
+      <w:proofErr w:type="spellStart"/>
+      <w:r>
+        <w:t>ImageDataGenerator</w:t>
+      </w:r>
+      <w:proofErr w:type="spellEnd"/>
+      <w:r>
+        <w:t xml:space="preserve"> to create variations</w:t>
+      </w:r>
+      <w:r>
+        <w:t xml:space="preserve"> to complete</w:t>
+      </w:r>
+      <w:r>
+        <w:t xml:space="preserve"> our database. A second option is to use pictures of a </w:t>
+      </w:r>
+      <w:r>
+        <w:t>famous person. We need to locate a good database for this.</w:t>
+      </w:r>
+    </w:p>
+    <w:p>
+      <w:pPr>
+        <w:pStyle w:val="ListParagraph"/>
+        <w:numPr>
+          <w:ilvl w:val="0"/>
+          <w:numId w:val="3"/>
+        </w:numPr>
+        <w:ind w:left="720"/>
+      </w:pPr>
+      <w:r>
+        <w:t>T</w:t>
+      </w:r>
+      <w:r>
+        <w:t>he size of the data, e.g., number of samples.</w:t>
+      </w:r>
+    </w:p>
+    <w:p>
+      <w:r>
+        <w:t xml:space="preserve">Around </w:t>
+      </w:r>
+      <w:r>
+        <w:t>500 images.</w:t>
+      </w:r>
+    </w:p>
+    <w:p>
+      <w:pPr>
+        <w:pStyle w:val="ListParagraph"/>
+        <w:numPr>
+          <w:ilvl w:val="0"/>
+          <w:numId w:val="3"/>
+        </w:numPr>
+        <w:ind w:left="720"/>
+      </w:pPr>
+      <w:r>
+        <w:t>N</w:t>
+      </w:r>
+      <w:r>
+        <w:t>umber of classes, number of attributes.</w:t>
+      </w:r>
+    </w:p>
+    <w:p>
+      <w:r>
         <w:t>TBD</w:t>
       </w:r>
-      <w:r>
-        <w:br/>
-        <w:t xml:space="preserve">3. </w:t>
-      </w:r>
-      <w:r>
-        <w:t>T</w:t>
-      </w:r>
-      <w:r>
-        <w:t>he size of the data, e.g., number of samples.</w:t>
-      </w:r>
-    </w:p>
-    <w:p>
-      <w:r>
-        <w:t>TBD</w:t>
-      </w:r>
-      <w:r>
-        <w:br/>
-        <w:t xml:space="preserve">4. </w:t>
-      </w:r>
-      <w:r>
-        <w:t>N</w:t>
-      </w:r>
-      <w:r>
-        <w:t>umber of classes, number of attributes.</w:t>
-      </w:r>
-    </w:p>
-    <w:p>
-      <w:r>
-        <w:t>TBD</w:t>
-      </w:r>
-      <w:r>
-        <w:br/>
-        <w:t xml:space="preserve">5. </w:t>
-      </w:r>
+    </w:p>
+    <w:p>
+      <w:pPr>
+        <w:pStyle w:val="ListParagraph"/>
+        <w:numPr>
+          <w:ilvl w:val="0"/>
+          <w:numId w:val="3"/>
+        </w:numPr>
+        <w:ind w:left="720"/>
+      </w:pPr>
       <w:r>
         <w:t>O</w:t>
       </w:r>

</xml_diff>

<commit_message>
Update to Term Project Proposal
- Removed comments and updated description.
</commit_message>
<xml_diff>
--- a/01_Documentation/Term Project Proposal.docx
+++ b/01_Documentation/Term Project Proposal.docx
@@ -113,6 +113,12 @@
         </w:rPr>
         <w:t>Julio Murillo Amezcua and Luis Castaneda-Trejo</w:t>
       </w:r>
+      <w:r>
+        <w:rPr>
+          <w:b/>
+        </w:rPr>
+        <w:t>.</w:t>
+      </w:r>
     </w:p>
     <w:p>
       <w:pPr>
@@ -144,73 +150,23 @@
         <w:t xml:space="preserve">Phyton and </w:t>
       </w:r>
       <w:r>
-        <w:t xml:space="preserve">TensorFlow in Google </w:t>
-      </w:r>
-      <w:proofErr w:type="spellStart"/>
-      <w:r>
-        <w:t>Colab</w:t>
-      </w:r>
-      <w:proofErr w:type="spellEnd"/>
+        <w:t>TensorFlow in Google Colab</w:t>
+      </w:r>
       <w:r>
         <w:t xml:space="preserve">. </w:t>
       </w:r>
       <w:r>
-        <w:t xml:space="preserve">This system will be situated directly </w:t>
-      </w:r>
-      <w:commentRangeStart w:id="0"/>
-      <w:r>
-        <w:t>in front of the vehicle's steering wheel</w:t>
-      </w:r>
-      <w:commentRangeEnd w:id="0"/>
-      <w:r>
-        <w:rPr>
-          <w:rStyle w:val="CommentReference"/>
-        </w:rPr>
-        <w:commentReference w:id="0"/>
-      </w:r>
-      <w:r>
-        <w:t xml:space="preserve">, where it will analyze the </w:t>
-      </w:r>
-      <w:commentRangeStart w:id="1"/>
-      <w:r>
-        <w:t xml:space="preserve">driver's facial expressions to predict their emotional </w:t>
-      </w:r>
-      <w:r>
-        <w:t xml:space="preserve">state </w:t>
-      </w:r>
-      <w:commentRangeEnd w:id="1"/>
-      <w:r>
-        <w:rPr>
-          <w:rStyle w:val="CommentReference"/>
-        </w:rPr>
-        <w:commentReference w:id="1"/>
-      </w:r>
-      <w:r>
-        <w:t xml:space="preserve">that could potentially lead to </w:t>
-      </w:r>
-      <w:commentRangeStart w:id="2"/>
-      <w:r>
-        <w:t>unsafe driving behaviors</w:t>
+        <w:t>This system will be situated directly in front of the vehicle's steering wheel, where it will analyze the driver's facial expressions to predict their emotional state that could potentially lead to unsafe driving behaviors</w:t>
+      </w:r>
+      <w:r>
+        <w:t xml:space="preserve"> such as</w:t>
+      </w:r>
+      <w:r>
+        <w:t xml:space="preserve"> over speed limit. Depending on the recognized expression, the system will adjust the maximum speed limit parameter by sending a custom CAN message</w:t>
       </w:r>
       <w:r>
         <w:t xml:space="preserve"> </w:t>
       </w:r>
-      <w:commentRangeEnd w:id="2"/>
-      <w:r>
-        <w:rPr>
-          <w:rStyle w:val="CommentReference"/>
-        </w:rPr>
-        <w:commentReference w:id="2"/>
-      </w:r>
-      <w:r>
-        <w:t>such as</w:t>
-      </w:r>
-      <w:r>
-        <w:t xml:space="preserve"> over speed limit. Depending on the recognized expression, the system will adjust the maximum speed limit parameter by sending a custom CAN message</w:t>
-      </w:r>
-      <w:r>
-        <w:t xml:space="preserve"> </w:t>
-      </w:r>
       <w:r>
         <w:t xml:space="preserve">and </w:t>
       </w:r>
@@ -221,18 +177,7 @@
         <w:t>notify the user’s emergency contacts.</w:t>
       </w:r>
       <w:r>
-        <w:t xml:space="preserve"> </w:t>
-      </w:r>
-      <w:r>
-        <w:t xml:space="preserve">The model User Interface will be developed in NI LabVIEW. For CAN communication the system will use an NI USB-8506 and the simulated vehicle network will be done using Vector </w:t>
-      </w:r>
-      <w:proofErr w:type="spellStart"/>
-      <w:r>
-        <w:t>CANoe</w:t>
-      </w:r>
-      <w:proofErr w:type="spellEnd"/>
-      <w:r>
-        <w:t>.</w:t>
+        <w:t xml:space="preserve"> The model User Interface will be developed in NI LabVIEW. For CAN communication the system will use an NI USB-8506 and the simulated vehicle network will be done using Vector CANoe.</w:t>
       </w:r>
     </w:p>
     <w:p>
@@ -254,23 +199,23 @@
       <w:pPr>
         <w:jc w:val="both"/>
       </w:pPr>
-      <w:commentRangeStart w:id="3"/>
       <w:r>
         <w:t>Our project will u</w:t>
       </w:r>
       <w:r>
-        <w:t xml:space="preserve">se the </w:t>
-      </w:r>
-      <w:proofErr w:type="spellStart"/>
+        <w:t xml:space="preserve">se </w:t>
+      </w:r>
+      <w:r>
+        <w:t xml:space="preserve">potentially </w:t>
+      </w:r>
+      <w:r>
+        <w:t xml:space="preserve">the </w:t>
+      </w:r>
       <w:r>
         <w:t>AffectNe</w:t>
       </w:r>
       <w:r>
-        <w:t>t</w:t>
-      </w:r>
-      <w:proofErr w:type="spellEnd"/>
-      <w:r>
-        <w:t xml:space="preserve"> that</w:t>
+        <w:t>t that</w:t>
       </w:r>
       <w:r>
         <w:t xml:space="preserve"> </w:t>
@@ -279,15 +224,7 @@
         <w:t>i</w:t>
       </w:r>
       <w:r>
-        <w:t xml:space="preserve">s one of the largest datasets available for facial expression recognition, containing over 1 million facial images gathered from the internet. </w:t>
-      </w:r>
-      <w:proofErr w:type="spellStart"/>
-      <w:r>
-        <w:t>AffectNet</w:t>
-      </w:r>
-      <w:proofErr w:type="spellEnd"/>
-      <w:r>
-        <w:t xml:space="preserve"> is diverse in terms of age, ethnicity, and lighting conditions.</w:t>
+        <w:t>s one of the largest datasets available for facial expression recognition, containing over 1 million facial images gathered from the internet. AffectNet is diverse in terms of age, ethnicity, and lighting conditions.</w:t>
       </w:r>
       <w:r>
         <w:t xml:space="preserve"> </w:t>
@@ -297,6 +234,9 @@
       </w:r>
       <w:r>
         <w:t xml:space="preserve"> </w:t>
+      </w:r>
+      <w:r>
+        <w:t>If we are not able to obtain AffectNet for the project, we will use FER2013.</w:t>
       </w:r>
     </w:p>
     <w:p>
@@ -310,22 +250,7 @@
         <w:t xml:space="preserve">. </w:t>
       </w:r>
       <w:r>
-        <w:t xml:space="preserve">Due to its size and diversity, </w:t>
-      </w:r>
-      <w:proofErr w:type="spellStart"/>
-      <w:r>
-        <w:t>AffectNet</w:t>
-      </w:r>
-      <w:proofErr w:type="spellEnd"/>
-      <w:r>
-        <w:t xml:space="preserve"> is well-suited for training robust models that need to perform well in varied real-world scenarios.</w:t>
-      </w:r>
-      <w:commentRangeEnd w:id="3"/>
-      <w:r>
-        <w:rPr>
-          <w:rStyle w:val="CommentReference"/>
-        </w:rPr>
-        <w:commentReference w:id="3"/>
+        <w:t>Due to its size and diversity, AffectNet is well-suited for training robust models that need to perform well in varied real-world scenarios.</w:t>
       </w:r>
     </w:p>
     <w:p>
@@ -452,11 +377,9 @@
             <w:tcW w:w="1525" w:type="dxa"/>
           </w:tcPr>
           <w:p>
-            <w:proofErr w:type="spellStart"/>
             <w:r>
               <w:t>LCastaneda</w:t>
             </w:r>
-            <w:proofErr w:type="spellEnd"/>
           </w:p>
         </w:tc>
         <w:tc>
@@ -512,11 +435,9 @@
             <w:tcW w:w="1525" w:type="dxa"/>
           </w:tcPr>
           <w:p>
-            <w:proofErr w:type="spellStart"/>
             <w:r>
               <w:t>LCastaneda</w:t>
             </w:r>
-            <w:proofErr w:type="spellEnd"/>
           </w:p>
         </w:tc>
         <w:tc>
@@ -572,11 +493,9 @@
             <w:tcW w:w="1525" w:type="dxa"/>
           </w:tcPr>
           <w:p>
-            <w:proofErr w:type="spellStart"/>
             <w:r>
               <w:t>LCastaneda</w:t>
             </w:r>
-            <w:proofErr w:type="spellEnd"/>
           </w:p>
         </w:tc>
         <w:tc>
@@ -588,15 +507,7 @@
               <w:cnfStyle w:val="000000000000" w:firstRow="0" w:lastRow="0" w:firstColumn="0" w:lastColumn="0" w:oddVBand="0" w:evenVBand="0" w:oddHBand="0" w:evenHBand="0" w:firstRowFirstColumn="0" w:firstRowLastColumn="0" w:lastRowFirstColumn="0" w:lastRowLastColumn="0"/>
             </w:pPr>
             <w:r>
-              <w:t xml:space="preserve">Vehicle network integration in </w:t>
-            </w:r>
-            <w:proofErr w:type="spellStart"/>
-            <w:r>
-              <w:t>CANoe</w:t>
-            </w:r>
-            <w:proofErr w:type="spellEnd"/>
-            <w:r>
-              <w:t>.</w:t>
+              <w:t>Vehicle network integration in CANoe.</w:t>
             </w:r>
           </w:p>
         </w:tc>
@@ -631,14 +542,12 @@
             <w:tcW w:w="1525" w:type="dxa"/>
           </w:tcPr>
           <w:p>
-            <w:proofErr w:type="spellStart"/>
             <w:r>
               <w:t>J</w:t>
             </w:r>
             <w:r>
               <w:t>Murillo</w:t>
             </w:r>
-            <w:proofErr w:type="spellEnd"/>
           </w:p>
         </w:tc>
         <w:tc>
@@ -688,14 +597,12 @@
             <w:tcW w:w="1525" w:type="dxa"/>
           </w:tcPr>
           <w:p>
-            <w:proofErr w:type="spellStart"/>
             <w:r>
               <w:t>J</w:t>
             </w:r>
             <w:r>
               <w:t>Murillo</w:t>
             </w:r>
-            <w:proofErr w:type="spellEnd"/>
           </w:p>
         </w:tc>
         <w:tc>
@@ -792,12 +699,21 @@
       </w:tr>
     </w:tbl>
     <w:p/>
-    <w:p/>
-    <w:p/>
+    <w:p>
+      <w:r>
+        <w:t xml:space="preserve">*Additional activities might be added or changed based on the </w:t>
+      </w:r>
+      <w:r>
+        <w:t>workload</w:t>
+      </w:r>
+      <w:r>
+        <w:t xml:space="preserve"> of the participants.</w:t>
+      </w:r>
+    </w:p>
     <w:sectPr>
-      <w:footerReference w:type="even" r:id="rId11"/>
-      <w:footerReference w:type="default" r:id="rId12"/>
-      <w:footerReference w:type="first" r:id="rId13"/>
+      <w:footerReference w:type="even" r:id="rId7"/>
+      <w:footerReference w:type="default" r:id="rId8"/>
+      <w:footerReference w:type="first" r:id="rId9"/>
       <w:pgSz w:w="12240" w:h="15840"/>
       <w:pgMar w:top="1440" w:right="1440" w:bottom="1440" w:left="1440" w:header="720" w:footer="720" w:gutter="0"/>
       <w:cols w:space="720"/>
@@ -805,132 +721,6 @@
     </w:sectPr>
   </w:body>
 </w:document>
-</file>
-
-<file path=word/comments.xml><?xml version="1.0" encoding="utf-8"?>
-<w:comments xmlns:wpc="http://schemas.microsoft.com/office/word/2010/wordprocessingCanvas" xmlns:cx="http://schemas.microsoft.com/office/drawing/2014/chartex" xmlns:cx1="http://schemas.microsoft.com/office/drawing/2015/9/8/chartex" xmlns:cx2="http://schemas.microsoft.com/office/drawing/2015/10/21/chartex" xmlns:cx3="http://schemas.microsoft.com/office/drawing/2016/5/9/chartex" xmlns:cx4="http://schemas.microsoft.com/office/drawing/2016/5/10/chartex" xmlns:cx5="http://schemas.microsoft.com/office/drawing/2016/5/11/chartex" xmlns:cx6="http://schemas.microsoft.com/office/drawing/2016/5/12/chartex" xmlns:cx7="http://schemas.microsoft.com/office/drawing/2016/5/13/chartex" xmlns:cx8="http://schemas.microsoft.com/office/drawing/2016/5/14/chartex" xmlns:mc="http://schemas.openxmlformats.org/markup-compatibility/2006" xmlns:aink="http://schemas.microsoft.com/office/drawing/2016/ink" xmlns:am3d="http://schemas.microsoft.com/office/drawing/2017/model3d" xmlns:o="urn:schemas-microsoft-com:office:office" xmlns:oel="http://schemas.microsoft.com/office/2019/extlst" xmlns:r="http://schemas.openxmlformats.org/officeDocument/2006/relationships" xmlns:m="http://schemas.openxmlformats.org/officeDocument/2006/math" xmlns:v="urn:schemas-microsoft-com:vml" xmlns:wp14="http://schemas.microsoft.com/office/word/2010/wordprocessingDrawing" xmlns:wp="http://schemas.openxmlformats.org/drawingml/2006/wordprocessingDrawing" xmlns:w10="urn:schemas-microsoft-com:office:word" xmlns:w="http://schemas.openxmlformats.org/wordprocessingml/2006/main" xmlns:w14="http://schemas.microsoft.com/office/word/2010/wordml" xmlns:w15="http://schemas.microsoft.com/office/word/2012/wordml" xmlns:w16cex="http://schemas.microsoft.com/office/word/2018/wordml/cex" xmlns:w16cid="http://schemas.microsoft.com/office/word/2016/wordml/cid" xmlns:w16="http://schemas.microsoft.com/office/word/2018/wordml" xmlns:w16sdtdh="http://schemas.microsoft.com/office/word/2020/wordml/sdtdatahash" xmlns:w16se="http://schemas.microsoft.com/office/word/2015/wordml/symex" xmlns:wpg="http://schemas.microsoft.com/office/word/2010/wordprocessingGroup" xmlns:wpi="http://schemas.microsoft.com/office/word/2010/wordprocessingInk" xmlns:wne="http://schemas.microsoft.com/office/word/2006/wordml" xmlns:wps="http://schemas.microsoft.com/office/word/2010/wordprocessingShape" mc:Ignorable="w14 w15 w16se w16cid w16 w16cex w16sdtdh wp14">
-  <w:comment w:id="0" w:author="Murillo Amezcua, Julio" w:date="2024-01-23T19:08:00Z" w:initials="JM">
-    <w:p>
-      <w:pPr>
-        <w:pStyle w:val="CommentText"/>
-      </w:pPr>
-      <w:r>
-        <w:rPr>
-          <w:rStyle w:val="CommentReference"/>
-        </w:rPr>
-        <w:annotationRef/>
-      </w:r>
-      <w:r>
-        <w:rPr>
-          <w:color w:val="374151"/>
-        </w:rPr>
-        <w:t>I suggest monitoring the driver's expressions while they are driving, rather than before they enter the car</w:t>
-      </w:r>
-      <w:r>
-        <w:t xml:space="preserve"> </w:t>
-      </w:r>
-    </w:p>
-  </w:comment>
-  <w:comment w:id="1" w:author="Murillo Amezcua, Julio" w:date="2024-01-23T19:06:00Z" w:initials="JM">
-    <w:p>
-      <w:pPr>
-        <w:pStyle w:val="CommentText"/>
-      </w:pPr>
-      <w:r>
-        <w:rPr>
-          <w:rStyle w:val="CommentReference"/>
-        </w:rPr>
-        <w:annotationRef/>
-      </w:r>
-      <w:r>
-        <w:t>The emotional state is an inference of the facial expression, one constrain I found in my lasta project is that we don’t have a big enough datasets to cover a wide range of emotions.</w:t>
-      </w:r>
-    </w:p>
-  </w:comment>
-  <w:comment w:id="2" w:author="Murillo Amezcua, Julio" w:date="2024-01-23T19:04:00Z" w:initials="JM">
-    <w:p>
-      <w:pPr>
-        <w:pStyle w:val="CommentText"/>
-      </w:pPr>
-      <w:r>
-        <w:rPr>
-          <w:rStyle w:val="CommentReference"/>
-        </w:rPr>
-        <w:annotationRef/>
-      </w:r>
-      <w:r>
-        <w:t>Which expressions behaviors could lead to over speed?</w:t>
-      </w:r>
-    </w:p>
-    <w:p>
-      <w:pPr>
-        <w:pStyle w:val="CommentText"/>
-      </w:pPr>
-      <w:r>
-        <w:t>-anger</w:t>
-      </w:r>
-    </w:p>
-    <w:p>
-      <w:pPr>
-        <w:pStyle w:val="CommentText"/>
-      </w:pPr>
-      <w:r>
-        <w:t>-excitement</w:t>
-      </w:r>
-    </w:p>
-    <w:p>
-      <w:pPr>
-        <w:pStyle w:val="CommentText"/>
-      </w:pPr>
-      <w:r>
-        <w:t>-frustration</w:t>
-      </w:r>
-    </w:p>
-  </w:comment>
-  <w:comment w:id="3" w:author="Murillo Amezcua, Julio" w:date="2024-01-23T19:34:00Z" w:initials="JM">
-    <w:p>
-      <w:pPr>
-        <w:pStyle w:val="CommentText"/>
-      </w:pPr>
-      <w:r>
-        <w:rPr>
-          <w:rStyle w:val="CommentReference"/>
-        </w:rPr>
-        <w:annotationRef/>
-      </w:r>
-      <w:r>
-        <w:t>We need a dataset that we can download.</w:t>
-      </w:r>
-    </w:p>
-  </w:comment>
-</w:comments>
-</file>
-
-<file path=word/commentsExtended.xml><?xml version="1.0" encoding="utf-8"?>
-<w15:commentsEx xmlns:wpc="http://schemas.microsoft.com/office/word/2010/wordprocessingCanvas" xmlns:cx="http://schemas.microsoft.com/office/drawing/2014/chartex" xmlns:cx1="http://schemas.microsoft.com/office/drawing/2015/9/8/chartex" xmlns:cx2="http://schemas.microsoft.com/office/drawing/2015/10/21/chartex" xmlns:cx3="http://schemas.microsoft.com/office/drawing/2016/5/9/chartex" xmlns:cx4="http://schemas.microsoft.com/office/drawing/2016/5/10/chartex" xmlns:cx5="http://schemas.microsoft.com/office/drawing/2016/5/11/chartex" xmlns:cx6="http://schemas.microsoft.com/office/drawing/2016/5/12/chartex" xmlns:cx7="http://schemas.microsoft.com/office/drawing/2016/5/13/chartex" xmlns:cx8="http://schemas.microsoft.com/office/drawing/2016/5/14/chartex" xmlns:mc="http://schemas.openxmlformats.org/markup-compatibility/2006" xmlns:aink="http://schemas.microsoft.com/office/drawing/2016/ink" xmlns:am3d="http://schemas.microsoft.com/office/drawing/2017/model3d" xmlns:o="urn:schemas-microsoft-com:office:office" xmlns:oel="http://schemas.microsoft.com/office/2019/extlst" xmlns:r="http://schemas.openxmlformats.org/officeDocument/2006/relationships" xmlns:m="http://schemas.openxmlformats.org/officeDocument/2006/math" xmlns:v="urn:schemas-microsoft-com:vml" xmlns:wp14="http://schemas.microsoft.com/office/word/2010/wordprocessingDrawing" xmlns:wp="http://schemas.openxmlformats.org/drawingml/2006/wordprocessingDrawing" xmlns:w10="urn:schemas-microsoft-com:office:word" xmlns:w="http://schemas.openxmlformats.org/wordprocessingml/2006/main" xmlns:w14="http://schemas.microsoft.com/office/word/2010/wordml" xmlns:w15="http://schemas.microsoft.com/office/word/2012/wordml" xmlns:w16cex="http://schemas.microsoft.com/office/word/2018/wordml/cex" xmlns:w16cid="http://schemas.microsoft.com/office/word/2016/wordml/cid" xmlns:w16="http://schemas.microsoft.com/office/word/2018/wordml" xmlns:w16sdtdh="http://schemas.microsoft.com/office/word/2020/wordml/sdtdatahash" xmlns:w16se="http://schemas.microsoft.com/office/word/2015/wordml/symex" xmlns:wpg="http://schemas.microsoft.com/office/word/2010/wordprocessingGroup" xmlns:wpi="http://schemas.microsoft.com/office/word/2010/wordprocessingInk" xmlns:wne="http://schemas.microsoft.com/office/word/2006/wordml" xmlns:wps="http://schemas.microsoft.com/office/word/2010/wordprocessingShape" mc:Ignorable="w14 w15 w16se w16cid w16 w16cex w16sdtdh wp14">
-  <w15:commentEx w15:paraId="6C8A429C" w15:done="0"/>
-  <w15:commentEx w15:paraId="047EFC16" w15:done="0"/>
-  <w15:commentEx w15:paraId="729F9442" w15:done="0"/>
-  <w15:commentEx w15:paraId="13BAD243" w15:done="0"/>
-</w15:commentsEx>
-</file>
-
-<file path=word/commentsExtensible.xml><?xml version="1.0" encoding="utf-8"?>
-<w16cex:commentsExtensible xmlns:wpc="http://schemas.microsoft.com/office/word/2010/wordprocessingCanvas" xmlns:cx="http://schemas.microsoft.com/office/drawing/2014/chartex" xmlns:cx1="http://schemas.microsoft.com/office/drawing/2015/9/8/chartex" xmlns:cx2="http://schemas.microsoft.com/office/drawing/2015/10/21/chartex" xmlns:cx3="http://schemas.microsoft.com/office/drawing/2016/5/9/chartex" xmlns:cx4="http://schemas.microsoft.com/office/drawing/2016/5/10/chartex" xmlns:cx5="http://schemas.microsoft.com/office/drawing/2016/5/11/chartex" xmlns:cx6="http://schemas.microsoft.com/office/drawing/2016/5/12/chartex" xmlns:cx7="http://schemas.microsoft.com/office/drawing/2016/5/13/chartex" xmlns:cx8="http://schemas.microsoft.com/office/drawing/2016/5/14/chartex" xmlns:cr="http://schemas.microsoft.com/office/comments/2020/reactions" xmlns:mc="http://schemas.openxmlformats.org/markup-compatibility/2006" xmlns:aink="http://schemas.microsoft.com/office/drawing/2016/ink" xmlns:am3d="http://schemas.microsoft.com/office/drawing/2017/model3d" xmlns:o="urn:schemas-microsoft-com:office:office" xmlns:oel="http://schemas.microsoft.com/office/2019/extlst" xmlns:r="http://schemas.openxmlformats.org/officeDocument/2006/relationships" xmlns:m="http://schemas.openxmlformats.org/officeDocument/2006/math" xmlns:v="urn:schemas-microsoft-com:vml" xmlns:wp14="http://schemas.microsoft.com/office/word/2010/wordprocessingDrawing" xmlns:wp="http://schemas.openxmlformats.org/drawingml/2006/wordprocessingDrawing" xmlns:w10="urn:schemas-microsoft-com:office:word" xmlns:w="http://schemas.openxmlformats.org/wordprocessingml/2006/main" xmlns:w14="http://schemas.microsoft.com/office/word/2010/wordml" xmlns:w15="http://schemas.microsoft.com/office/word/2012/wordml" xmlns:w16cex="http://schemas.microsoft.com/office/word/2018/wordml/cex" xmlns:w16cid="http://schemas.microsoft.com/office/word/2016/wordml/cid" xmlns:w16="http://schemas.microsoft.com/office/word/2018/wordml" xmlns:w16sdtdh="http://schemas.microsoft.com/office/word/2020/wordml/sdtdatahash" xmlns:w16se="http://schemas.microsoft.com/office/word/2015/wordml/symex" xmlns:wpg="http://schemas.microsoft.com/office/word/2010/wordprocessingGroup" xmlns:wpi="http://schemas.microsoft.com/office/word/2010/wordprocessingInk" xmlns:wne="http://schemas.microsoft.com/office/word/2006/wordml" xmlns:wps="http://schemas.microsoft.com/office/word/2010/wordprocessingShape" mc:Ignorable="w14 w15 w16se w16cid w16 w16cex w16sdtdh cr wp14">
-  <w16cex:commentExtensible w16cex:durableId="3A6EE1A0" w16cex:dateUtc="2024-01-24T00:08:00Z"/>
-  <w16cex:commentExtensible w16cex:durableId="4D4A676D" w16cex:dateUtc="2024-01-24T00:06:00Z"/>
-  <w16cex:commentExtensible w16cex:durableId="686754D2" w16cex:dateUtc="2024-01-24T00:04:00Z"/>
-  <w16cex:commentExtensible w16cex:durableId="108C44A6" w16cex:dateUtc="2024-01-24T00:34:00Z"/>
-</w16cex:commentsExtensible>
-</file>
-
-<file path=word/commentsIds.xml><?xml version="1.0" encoding="utf-8"?>
-<w16cid:commentsIds xmlns:wpc="http://schemas.microsoft.com/office/word/2010/wordprocessingCanvas" xmlns:cx="http://schemas.microsoft.com/office/drawing/2014/chartex" xmlns:cx1="http://schemas.microsoft.com/office/drawing/2015/9/8/chartex" xmlns:cx2="http://schemas.microsoft.com/office/drawing/2015/10/21/chartex" xmlns:cx3="http://schemas.microsoft.com/office/drawing/2016/5/9/chartex" xmlns:cx4="http://schemas.microsoft.com/office/drawing/2016/5/10/chartex" xmlns:cx5="http://schemas.microsoft.com/office/drawing/2016/5/11/chartex" xmlns:cx6="http://schemas.microsoft.com/office/drawing/2016/5/12/chartex" xmlns:cx7="http://schemas.microsoft.com/office/drawing/2016/5/13/chartex" xmlns:cx8="http://schemas.microsoft.com/office/drawing/2016/5/14/chartex" xmlns:mc="http://schemas.openxmlformats.org/markup-compatibility/2006" xmlns:aink="http://schemas.microsoft.com/office/drawing/2016/ink" xmlns:am3d="http://schemas.microsoft.com/office/drawing/2017/model3d" xmlns:o="urn:schemas-microsoft-com:office:office" xmlns:oel="http://schemas.microsoft.com/office/2019/extlst" xmlns:r="http://schemas.openxmlformats.org/officeDocument/2006/relationships" xmlns:m="http://schemas.openxmlformats.org/officeDocument/2006/math" xmlns:v="urn:schemas-microsoft-com:vml" xmlns:wp14="http://schemas.microsoft.com/office/word/2010/wordprocessingDrawing" xmlns:wp="http://schemas.openxmlformats.org/drawingml/2006/wordprocessingDrawing" xmlns:w10="urn:schemas-microsoft-com:office:word" xmlns:w="http://schemas.openxmlformats.org/wordprocessingml/2006/main" xmlns:w14="http://schemas.microsoft.com/office/word/2010/wordml" xmlns:w15="http://schemas.microsoft.com/office/word/2012/wordml" xmlns:w16cex="http://schemas.microsoft.com/office/word/2018/wordml/cex" xmlns:w16cid="http://schemas.microsoft.com/office/word/2016/wordml/cid" xmlns:w16="http://schemas.microsoft.com/office/word/2018/wordml" xmlns:w16sdtdh="http://schemas.microsoft.com/office/word/2020/wordml/sdtdatahash" xmlns:w16se="http://schemas.microsoft.com/office/word/2015/wordml/symex" xmlns:wpg="http://schemas.microsoft.com/office/word/2010/wordprocessingGroup" xmlns:wpi="http://schemas.microsoft.com/office/word/2010/wordprocessingInk" xmlns:wne="http://schemas.microsoft.com/office/word/2006/wordml" xmlns:wps="http://schemas.microsoft.com/office/word/2010/wordprocessingShape" mc:Ignorable="w14 w15 w16se w16cid w16 w16cex w16sdtdh wp14">
-  <w16cid:commentId w16cid:paraId="6C8A429C" w16cid:durableId="3A6EE1A0"/>
-  <w16cid:commentId w16cid:paraId="047EFC16" w16cid:durableId="4D4A676D"/>
-  <w16cid:commentId w16cid:paraId="729F9442" w16cid:durableId="686754D2"/>
-  <w16cid:commentId w16cid:paraId="13BAD243" w16cid:durableId="108C44A6"/>
-</w16cid:commentsIds>
 </file>
 
 <file path=word/endnotes.xml><?xml version="1.0" encoding="utf-8"?>
@@ -1744,14 +1534,6 @@
     <w:abstractNumId w:val="2"/>
   </w:num>
 </w:numbering>
-</file>
-
-<file path=word/people.xml><?xml version="1.0" encoding="utf-8"?>
-<w15:people xmlns:wpc="http://schemas.microsoft.com/office/word/2010/wordprocessingCanvas" xmlns:cx="http://schemas.microsoft.com/office/drawing/2014/chartex" xmlns:cx1="http://schemas.microsoft.com/office/drawing/2015/9/8/chartex" xmlns:cx2="http://schemas.microsoft.com/office/drawing/2015/10/21/chartex" xmlns:cx3="http://schemas.microsoft.com/office/drawing/2016/5/9/chartex" xmlns:cx4="http://schemas.microsoft.com/office/drawing/2016/5/10/chartex" xmlns:cx5="http://schemas.microsoft.com/office/drawing/2016/5/11/chartex" xmlns:cx6="http://schemas.microsoft.com/office/drawing/2016/5/12/chartex" xmlns:cx7="http://schemas.microsoft.com/office/drawing/2016/5/13/chartex" xmlns:cx8="http://schemas.microsoft.com/office/drawing/2016/5/14/chartex" xmlns:mc="http://schemas.openxmlformats.org/markup-compatibility/2006" xmlns:aink="http://schemas.microsoft.com/office/drawing/2016/ink" xmlns:am3d="http://schemas.microsoft.com/office/drawing/2017/model3d" xmlns:o="urn:schemas-microsoft-com:office:office" xmlns:oel="http://schemas.microsoft.com/office/2019/extlst" xmlns:r="http://schemas.openxmlformats.org/officeDocument/2006/relationships" xmlns:m="http://schemas.openxmlformats.org/officeDocument/2006/math" xmlns:v="urn:schemas-microsoft-com:vml" xmlns:wp14="http://schemas.microsoft.com/office/word/2010/wordprocessingDrawing" xmlns:wp="http://schemas.openxmlformats.org/drawingml/2006/wordprocessingDrawing" xmlns:w10="urn:schemas-microsoft-com:office:word" xmlns:w="http://schemas.openxmlformats.org/wordprocessingml/2006/main" xmlns:w14="http://schemas.microsoft.com/office/word/2010/wordml" xmlns:w15="http://schemas.microsoft.com/office/word/2012/wordml" xmlns:w16cex="http://schemas.microsoft.com/office/word/2018/wordml/cex" xmlns:w16cid="http://schemas.microsoft.com/office/word/2016/wordml/cid" xmlns:w16="http://schemas.microsoft.com/office/word/2018/wordml" xmlns:w16sdtdh="http://schemas.microsoft.com/office/word/2020/wordml/sdtdatahash" xmlns:w16se="http://schemas.microsoft.com/office/word/2015/wordml/symex" xmlns:wpg="http://schemas.microsoft.com/office/word/2010/wordprocessingGroup" xmlns:wpi="http://schemas.microsoft.com/office/word/2010/wordprocessingInk" xmlns:wne="http://schemas.microsoft.com/office/word/2006/wordml" xmlns:wps="http://schemas.microsoft.com/office/word/2010/wordprocessingShape" mc:Ignorable="w14 w15 w16se w16cid w16 w16cex w16sdtdh wp14">
-  <w15:person w15:author="Murillo Amezcua, Julio">
-    <w15:presenceInfo w15:providerId="AD" w15:userId="S::juliomur@umich.edu::76ba508c-6276-484d-a56d-6f79f3d2de53"/>
-  </w15:person>
-</w15:people>
 </file>
 
 <file path=word/styles.xml><?xml version="1.0" encoding="utf-8"?>

</xml_diff>

<commit_message>
Update Term Project Proposal.
- Fixed some grammar errors.
- Removed the text in which we will use Google Colab.
</commit_message>
<xml_diff>
--- a/01_Documentation/Term Project Proposal.docx
+++ b/01_Documentation/Term Project Proposal.docx
@@ -22,6 +22,14 @@
       <w:pPr>
         <w:rPr>
           <w:b/>
+          <w:u w:val="single"/>
+        </w:rPr>
+      </w:pPr>
+    </w:p>
+    <w:p>
+      <w:pPr>
+        <w:rPr>
+          <w:b/>
         </w:rPr>
       </w:pPr>
       <w:r>
@@ -142,13 +150,8 @@
         <w:t xml:space="preserve">Phyton and </w:t>
       </w:r>
       <w:r>
-        <w:t xml:space="preserve">TensorFlow in Google </w:t>
-      </w:r>
-      <w:proofErr w:type="spellStart"/>
-      <w:r>
-        <w:t>Colab</w:t>
-      </w:r>
-      <w:proofErr w:type="spellEnd"/>
+        <w:t>TensorFlow</w:t>
+      </w:r>
       <w:r>
         <w:t xml:space="preserve">. </w:t>
       </w:r>
@@ -165,24 +168,31 @@
         <w:t xml:space="preserve"> </w:t>
       </w:r>
       <w:r>
+        <w:t xml:space="preserve">to the vehicle’s CAN bus </w:t>
+      </w:r>
+      <w:r>
         <w:t xml:space="preserve">and </w:t>
       </w:r>
       <w:r>
-        <w:t xml:space="preserve">in scenarios where the emotional state is significantly a concern </w:t>
+        <w:t>in scenarios where the emotional state is significantly a concern</w:t>
+      </w:r>
+      <w:r>
+        <w:t>,</w:t>
+      </w:r>
+      <w:r>
+        <w:t xml:space="preserve"> </w:t>
       </w:r>
       <w:r>
         <w:t>notify the user’s emergency contacts.</w:t>
       </w:r>
       <w:r>
-        <w:t xml:space="preserve"> The model User Interface will be developed in NI LabVIEW. For CAN communication the system will use an NI USB-8506 and the simulated vehicle network will be done using Vector </w:t>
-      </w:r>
-      <w:proofErr w:type="spellStart"/>
-      <w:r>
-        <w:t>CANoe</w:t>
-      </w:r>
-      <w:proofErr w:type="spellEnd"/>
-      <w:r>
-        <w:t>.</w:t>
+        <w:t xml:space="preserve"> The model User Interface will be developed in NI LabVIEW. For CAN communication</w:t>
+      </w:r>
+      <w:r>
+        <w:t>,</w:t>
+      </w:r>
+      <w:r>
+        <w:t xml:space="preserve"> the system will use an NI USB-8506 and the simulated vehicle network will be done using Vector CANoe.</w:t>
       </w:r>
     </w:p>
     <w:p>
@@ -230,46 +240,40 @@
         <w:t xml:space="preserve"> </w:t>
       </w:r>
       <w:r>
-        <w:t>that</w:t>
+        <w:t>i</w:t>
+      </w:r>
+      <w:r>
+        <w:t xml:space="preserve">s one of the </w:t>
+      </w:r>
+      <w:r>
+        <w:t>most used</w:t>
+      </w:r>
+      <w:r>
+        <w:t xml:space="preserve"> datasets available for facial expression recognition, containing </w:t>
+      </w:r>
+      <w:r>
+        <w:t xml:space="preserve">35,887 </w:t>
+      </w:r>
+      <w:r>
+        <w:t xml:space="preserve">facial images </w:t>
+      </w:r>
+      <w:r>
+        <w:t>of grayscale images of human faces sourced from internet</w:t>
+      </w:r>
+      <w:r>
+        <w:t>.</w:t>
       </w:r>
       <w:r>
         <w:t xml:space="preserve"> </w:t>
       </w:r>
       <w:r>
-        <w:t>i</w:t>
-      </w:r>
-      <w:r>
-        <w:t xml:space="preserve">s one of the </w:t>
-      </w:r>
-      <w:r>
-        <w:t>most used</w:t>
-      </w:r>
-      <w:r>
-        <w:t xml:space="preserve"> datasets available for facial expression recognition, containing </w:t>
-      </w:r>
-      <w:r>
-        <w:t xml:space="preserve">35,887 </w:t>
-      </w:r>
-      <w:r>
-        <w:t xml:space="preserve">facial images </w:t>
-      </w:r>
-      <w:r>
-        <w:t>of grayscale images of human faces sourced from internet</w:t>
+        <w:t>Each image is a 48x48 pixel grayscale photograph</w:t>
       </w:r>
       <w:r>
         <w:t>.</w:t>
       </w:r>
       <w:r>
-        <w:t xml:space="preserve"> </w:t>
-      </w:r>
-      <w:r>
-        <w:t>Each image is a 48x48 pixel grayscale photograph</w:t>
-      </w:r>
-      <w:r>
-        <w:t xml:space="preserve"> </w:t>
-      </w:r>
-      <w:r>
-        <w:t>FER+ includes seven categorical expressions (</w:t>
+        <w:t xml:space="preserve"> FER+ includes seven categorical expressions (</w:t>
       </w:r>
       <w:r>
         <w:rPr>
@@ -614,15 +618,7 @@
               <w:cnfStyle w:val="000000000000" w:firstRow="0" w:lastRow="0" w:firstColumn="0" w:lastColumn="0" w:oddVBand="0" w:evenVBand="0" w:oddHBand="0" w:evenHBand="0" w:firstRowFirstColumn="0" w:firstRowLastColumn="0" w:lastRowFirstColumn="0" w:lastRowLastColumn="0"/>
             </w:pPr>
             <w:r>
-              <w:t xml:space="preserve">Vehicle network integration in </w:t>
-            </w:r>
-            <w:proofErr w:type="spellStart"/>
-            <w:r>
-              <w:t>CANoe</w:t>
-            </w:r>
-            <w:proofErr w:type="spellEnd"/>
-            <w:r>
-              <w:t>.</w:t>
+              <w:t>Vehicle network integration in CANoe.</w:t>
             </w:r>
           </w:p>
         </w:tc>

</xml_diff>